<commit_message>
adding client side with the mobile application
</commit_message>
<xml_diff>
--- a/Documentation/מסמך דרישות (1).docx
+++ b/Documentation/מסמך דרישות (1).docx
@@ -229,8 +229,10 @@
           <w:szCs w:val="28"/>
           <w:rtl/>
         </w:rPr>
-        <w:t>מוחמד איברהים 203147087</w:t>
-      </w:r>
+        <w:t>חוסין ג'בר 314769845</w:t>
+      </w:r>
+      <w:bookmarkStart w:id="0" w:name="_GoBack"/>
+      <w:bookmarkEnd w:id="0"/>
     </w:p>
     <w:p>
       <w:pPr>
@@ -1809,7 +1811,6 @@
           <w:rtl/>
         </w:rPr>
       </w:pPr>
-      <w:proofErr w:type="gramStart"/>
       <w:r>
         <w:rPr>
           <w:rFonts w:asciiTheme="minorBidi" w:hAnsiTheme="minorBidi" w:cstheme="minorBidi"/>
@@ -1827,7 +1828,6 @@
         </w:rPr>
         <w:t xml:space="preserve"> :</w:t>
       </w:r>
-      <w:proofErr w:type="gramEnd"/>
       <w:r>
         <w:rPr>
           <w:rFonts w:asciiTheme="minorBidi" w:hAnsiTheme="minorBidi" w:cstheme="minorBidi"/>
@@ -2009,27 +2009,25 @@
           <w:sz w:val="28"/>
           <w:szCs w:val="28"/>
         </w:rPr>
-        <w:t xml:space="preserve"> </w:t>
-      </w:r>
-      <w:proofErr w:type="gramStart"/>
+        <w:t xml:space="preserve"> ANGULAR </w:t>
+      </w:r>
       <w:r>
         <w:rPr>
           <w:rFonts w:asciiTheme="minorBidi" w:hAnsiTheme="minorBidi" w:cstheme="minorBidi"/>
           <w:sz w:val="28"/>
           <w:szCs w:val="28"/>
-        </w:rPr>
-        <w:t xml:space="preserve">ANGULAR </w:t>
+          <w:rtl/>
+        </w:rPr>
+        <w:t xml:space="preserve">, </w:t>
       </w:r>
       <w:r>
         <w:rPr>
           <w:rFonts w:asciiTheme="minorBidi" w:hAnsiTheme="minorBidi" w:cstheme="minorBidi"/>
           <w:sz w:val="28"/>
           <w:szCs w:val="28"/>
-          <w:rtl/>
-        </w:rPr>
-        <w:t>,</w:t>
-      </w:r>
-      <w:proofErr w:type="gramEnd"/>
+        </w:rPr>
+        <w:t xml:space="preserve">HTML </w:t>
+      </w:r>
       <w:r>
         <w:rPr>
           <w:rFonts w:asciiTheme="minorBidi" w:hAnsiTheme="minorBidi" w:cstheme="minorBidi"/>
@@ -2037,7 +2035,7 @@
           <w:szCs w:val="28"/>
           <w:rtl/>
         </w:rPr>
-        <w:t xml:space="preserve"> </w:t>
+        <w:t xml:space="preserve"> , </w:t>
       </w:r>
       <w:r>
         <w:rPr>
@@ -2045,7 +2043,7 @@
           <w:sz w:val="28"/>
           <w:szCs w:val="28"/>
         </w:rPr>
-        <w:t xml:space="preserve">HTML </w:t>
+        <w:t xml:space="preserve">CSS , JAVA SCRIPT </w:t>
       </w:r>
       <w:r>
         <w:rPr>
@@ -2054,16 +2052,20 @@
           <w:szCs w:val="28"/>
           <w:rtl/>
         </w:rPr>
-        <w:t xml:space="preserve"> , </w:t>
-      </w:r>
-      <w:r>
+        <w:t>.</w:t>
+      </w:r>
+    </w:p>
+    <w:p>
+      <w:pPr>
+        <w:spacing w:line="360" w:lineRule="auto"/>
+        <w:jc w:val="left"/>
         <w:rPr>
           <w:rFonts w:asciiTheme="minorBidi" w:hAnsiTheme="minorBidi" w:cstheme="minorBidi"/>
           <w:sz w:val="28"/>
           <w:szCs w:val="28"/>
-        </w:rPr>
-        <w:t xml:space="preserve">CSS , JAVA SCRIPT </w:t>
-      </w:r>
+          <w:rtl/>
+        </w:rPr>
+      </w:pPr>
       <w:r>
         <w:rPr>
           <w:rFonts w:asciiTheme="minorBidi" w:hAnsiTheme="minorBidi" w:cstheme="minorBidi"/>
@@ -2071,7 +2073,7 @@
           <w:szCs w:val="28"/>
           <w:rtl/>
         </w:rPr>
-        <w:t>.</w:t>
+        <w:t xml:space="preserve">בצד שרת נשתמש ב : </w:t>
       </w:r>
     </w:p>
     <w:p>
@@ -2090,49 +2092,17 @@
           <w:rFonts w:asciiTheme="minorBidi" w:hAnsiTheme="minorBidi" w:cstheme="minorBidi"/>
           <w:sz w:val="28"/>
           <w:szCs w:val="28"/>
-          <w:rtl/>
-        </w:rPr>
-        <w:t xml:space="preserve">בצד שרת נשתמש ב : </w:t>
-      </w:r>
-    </w:p>
-    <w:p>
-      <w:pPr>
-        <w:spacing w:line="360" w:lineRule="auto"/>
-        <w:jc w:val="left"/>
+        </w:rPr>
+        <w:t xml:space="preserve">EXPRESS </w:t>
+      </w:r>
+      <w:r>
         <w:rPr>
           <w:rFonts w:asciiTheme="minorBidi" w:hAnsiTheme="minorBidi" w:cstheme="minorBidi"/>
           <w:sz w:val="28"/>
           <w:szCs w:val="28"/>
           <w:rtl/>
         </w:rPr>
-      </w:pPr>
-      <w:proofErr w:type="gramStart"/>
-      <w:r>
-        <w:rPr>
-          <w:rFonts w:asciiTheme="minorBidi" w:hAnsiTheme="minorBidi" w:cstheme="minorBidi"/>
-          <w:sz w:val="28"/>
-          <w:szCs w:val="28"/>
-        </w:rPr>
-        <w:t xml:space="preserve">EXPRESS </w:t>
-      </w:r>
-      <w:r>
-        <w:rPr>
-          <w:rFonts w:asciiTheme="minorBidi" w:hAnsiTheme="minorBidi" w:cstheme="minorBidi"/>
-          <w:sz w:val="28"/>
-          <w:szCs w:val="28"/>
-          <w:rtl/>
-        </w:rPr>
-        <w:t>,</w:t>
-      </w:r>
-      <w:proofErr w:type="gramEnd"/>
-      <w:r>
-        <w:rPr>
-          <w:rFonts w:asciiTheme="minorBidi" w:hAnsiTheme="minorBidi" w:cstheme="minorBidi"/>
-          <w:sz w:val="28"/>
-          <w:szCs w:val="28"/>
-          <w:rtl/>
-        </w:rPr>
-        <w:t xml:space="preserve"> </w:t>
+        <w:t xml:space="preserve">, </w:t>
       </w:r>
       <w:r>
         <w:rPr>
@@ -2582,28 +2552,7 @@
           <w:szCs w:val="28"/>
         </w:rPr>
         <w:tab/>
-      </w:r>
-      <w:proofErr w:type="spellStart"/>
-      <w:r>
-        <w:rPr>
-          <w:rFonts w:cs="David"/>
-          <w:b/>
-          <w:bCs/>
-          <w:sz w:val="28"/>
-          <w:szCs w:val="28"/>
-        </w:rPr>
-        <w:t>Sequrnce</w:t>
-      </w:r>
-      <w:proofErr w:type="spellEnd"/>
-      <w:r>
-        <w:rPr>
-          <w:rFonts w:cs="David"/>
-          <w:b/>
-          <w:bCs/>
-          <w:sz w:val="28"/>
-          <w:szCs w:val="28"/>
-        </w:rPr>
-        <w:t xml:space="preserve"> Diagram</w:t>
+        <w:t>Sequrnce Diagram</w:t>
       </w:r>
     </w:p>
     <w:p>
@@ -3355,6 +3304,87 @@
         <w:rPr>
           <w:sz w:val="28"/>
           <w:szCs w:val="28"/>
+        </w:rPr>
+      </w:pPr>
+    </w:p>
+    <w:p>
+      <w:pPr>
+        <w:pStyle w:val="ListParagraph"/>
+        <w:spacing w:line="360" w:lineRule="auto"/>
+        <w:rPr>
+          <w:sz w:val="28"/>
+          <w:szCs w:val="28"/>
+        </w:rPr>
+      </w:pPr>
+    </w:p>
+    <w:p>
+      <w:pPr>
+        <w:pStyle w:val="ListParagraph"/>
+        <w:spacing w:line="360" w:lineRule="auto"/>
+        <w:rPr>
+          <w:sz w:val="28"/>
+          <w:szCs w:val="28"/>
+        </w:rPr>
+      </w:pPr>
+    </w:p>
+    <w:p>
+      <w:pPr>
+        <w:pStyle w:val="ListParagraph"/>
+        <w:spacing w:line="360" w:lineRule="auto"/>
+        <w:rPr>
+          <w:sz w:val="28"/>
+          <w:szCs w:val="28"/>
+        </w:rPr>
+      </w:pPr>
+    </w:p>
+    <w:p>
+      <w:pPr>
+        <w:pStyle w:val="ListParagraph"/>
+        <w:spacing w:line="360" w:lineRule="auto"/>
+        <w:rPr>
+          <w:sz w:val="28"/>
+          <w:szCs w:val="28"/>
+        </w:rPr>
+      </w:pPr>
+    </w:p>
+    <w:p>
+      <w:pPr>
+        <w:pStyle w:val="ListParagraph"/>
+        <w:spacing w:line="360" w:lineRule="auto"/>
+        <w:rPr>
+          <w:sz w:val="28"/>
+          <w:szCs w:val="28"/>
+        </w:rPr>
+      </w:pPr>
+    </w:p>
+    <w:p>
+      <w:pPr>
+        <w:pStyle w:val="ListParagraph"/>
+        <w:spacing w:line="360" w:lineRule="auto"/>
+        <w:rPr>
+          <w:sz w:val="28"/>
+          <w:szCs w:val="28"/>
+        </w:rPr>
+      </w:pPr>
+    </w:p>
+    <w:p>
+      <w:pPr>
+        <w:pStyle w:val="ListParagraph"/>
+        <w:spacing w:line="360" w:lineRule="auto"/>
+        <w:rPr>
+          <w:sz w:val="28"/>
+          <w:szCs w:val="28"/>
+        </w:rPr>
+      </w:pPr>
+    </w:p>
+    <w:p>
+      <w:pPr>
+        <w:pStyle w:val="ListParagraph"/>
+        <w:spacing w:line="360" w:lineRule="auto"/>
+        <w:rPr>
+          <w:rFonts w:hint="cs"/>
+          <w:sz w:val="28"/>
+          <w:szCs w:val="28"/>
           <w:rtl/>
         </w:rPr>
       </w:pPr>
@@ -3388,6 +3418,7 @@
           <w:rFonts w:hint="cs"/>
           <w:rtl/>
         </w:rPr>
+        <w:lastRenderedPageBreak/>
         <w:t>תכנון הפרויקט</w:t>
       </w:r>
     </w:p>
@@ -3528,7 +3559,7 @@
             <w:pPr>
               <w:spacing w:line="360" w:lineRule="auto"/>
               <w:rPr>
-                <w:rFonts w:cs="David" w:hint="cs"/>
+                <w:rFonts w:cs="David"/>
                 <w:sz w:val="28"/>
                 <w:szCs w:val="28"/>
                 <w:rtl/>
@@ -3653,228 +3684,6 @@
               </w:rPr>
               <w:t>סיום בניית אב טיפוס</w:t>
             </w:r>
-          </w:p>
-        </w:tc>
-      </w:tr>
-      <w:tr>
-        <w:trPr>
-          <w:trHeight w:val="379"/>
-        </w:trPr>
-        <w:tc>
-          <w:tcPr>
-            <w:tcW w:w="2720" w:type="dxa"/>
-          </w:tcPr>
-          <w:p>
-            <w:pPr>
-              <w:spacing w:line="360" w:lineRule="auto"/>
-              <w:rPr>
-                <w:rFonts w:cs="David"/>
-                <w:sz w:val="28"/>
-                <w:szCs w:val="28"/>
-                <w:rtl/>
-              </w:rPr>
-            </w:pPr>
-          </w:p>
-        </w:tc>
-        <w:tc>
-          <w:tcPr>
-            <w:tcW w:w="5475" w:type="dxa"/>
-          </w:tcPr>
-          <w:p>
-            <w:pPr>
-              <w:spacing w:line="360" w:lineRule="auto"/>
-              <w:rPr>
-                <w:rFonts w:cs="David"/>
-                <w:sz w:val="28"/>
-                <w:szCs w:val="28"/>
-                <w:rtl/>
-              </w:rPr>
-            </w:pPr>
-          </w:p>
-        </w:tc>
-      </w:tr>
-      <w:tr>
-        <w:trPr>
-          <w:trHeight w:val="365"/>
-        </w:trPr>
-        <w:tc>
-          <w:tcPr>
-            <w:tcW w:w="2720" w:type="dxa"/>
-          </w:tcPr>
-          <w:p>
-            <w:pPr>
-              <w:spacing w:line="360" w:lineRule="auto"/>
-              <w:rPr>
-                <w:rFonts w:cs="David"/>
-                <w:sz w:val="28"/>
-                <w:szCs w:val="28"/>
-                <w:rtl/>
-              </w:rPr>
-            </w:pPr>
-          </w:p>
-        </w:tc>
-        <w:tc>
-          <w:tcPr>
-            <w:tcW w:w="5475" w:type="dxa"/>
-          </w:tcPr>
-          <w:p>
-            <w:pPr>
-              <w:spacing w:line="360" w:lineRule="auto"/>
-              <w:rPr>
-                <w:rFonts w:cs="David"/>
-                <w:sz w:val="28"/>
-                <w:szCs w:val="28"/>
-                <w:rtl/>
-              </w:rPr>
-            </w:pPr>
-          </w:p>
-        </w:tc>
-      </w:tr>
-      <w:tr>
-        <w:trPr>
-          <w:trHeight w:val="365"/>
-        </w:trPr>
-        <w:tc>
-          <w:tcPr>
-            <w:tcW w:w="2720" w:type="dxa"/>
-          </w:tcPr>
-          <w:p>
-            <w:pPr>
-              <w:spacing w:line="360" w:lineRule="auto"/>
-              <w:rPr>
-                <w:rFonts w:cs="David"/>
-                <w:sz w:val="28"/>
-                <w:szCs w:val="28"/>
-                <w:rtl/>
-              </w:rPr>
-            </w:pPr>
-          </w:p>
-        </w:tc>
-        <w:tc>
-          <w:tcPr>
-            <w:tcW w:w="5475" w:type="dxa"/>
-          </w:tcPr>
-          <w:p>
-            <w:pPr>
-              <w:spacing w:line="360" w:lineRule="auto"/>
-              <w:rPr>
-                <w:rFonts w:cs="David"/>
-                <w:sz w:val="28"/>
-                <w:szCs w:val="28"/>
-                <w:rtl/>
-              </w:rPr>
-            </w:pPr>
-          </w:p>
-        </w:tc>
-      </w:tr>
-      <w:tr>
-        <w:trPr>
-          <w:trHeight w:val="365"/>
-        </w:trPr>
-        <w:tc>
-          <w:tcPr>
-            <w:tcW w:w="2720" w:type="dxa"/>
-          </w:tcPr>
-          <w:p>
-            <w:pPr>
-              <w:spacing w:line="360" w:lineRule="auto"/>
-              <w:rPr>
-                <w:rFonts w:cs="David"/>
-                <w:sz w:val="28"/>
-                <w:szCs w:val="28"/>
-                <w:rtl/>
-              </w:rPr>
-            </w:pPr>
-          </w:p>
-        </w:tc>
-        <w:tc>
-          <w:tcPr>
-            <w:tcW w:w="5475" w:type="dxa"/>
-          </w:tcPr>
-          <w:p>
-            <w:pPr>
-              <w:spacing w:line="360" w:lineRule="auto"/>
-              <w:rPr>
-                <w:rFonts w:cs="David"/>
-                <w:sz w:val="28"/>
-                <w:szCs w:val="28"/>
-                <w:rtl/>
-              </w:rPr>
-            </w:pPr>
-          </w:p>
-        </w:tc>
-      </w:tr>
-      <w:tr>
-        <w:trPr>
-          <w:trHeight w:val="379"/>
-        </w:trPr>
-        <w:tc>
-          <w:tcPr>
-            <w:tcW w:w="2720" w:type="dxa"/>
-          </w:tcPr>
-          <w:p>
-            <w:pPr>
-              <w:spacing w:line="360" w:lineRule="auto"/>
-              <w:rPr>
-                <w:rFonts w:cs="David"/>
-                <w:sz w:val="28"/>
-                <w:szCs w:val="28"/>
-                <w:rtl/>
-              </w:rPr>
-            </w:pPr>
-          </w:p>
-        </w:tc>
-        <w:tc>
-          <w:tcPr>
-            <w:tcW w:w="5475" w:type="dxa"/>
-          </w:tcPr>
-          <w:p>
-            <w:pPr>
-              <w:spacing w:line="360" w:lineRule="auto"/>
-              <w:rPr>
-                <w:rFonts w:cs="David"/>
-                <w:sz w:val="28"/>
-                <w:szCs w:val="28"/>
-                <w:rtl/>
-              </w:rPr>
-            </w:pPr>
-          </w:p>
-        </w:tc>
-      </w:tr>
-      <w:tr>
-        <w:trPr>
-          <w:trHeight w:val="70"/>
-        </w:trPr>
-        <w:tc>
-          <w:tcPr>
-            <w:tcW w:w="2720" w:type="dxa"/>
-          </w:tcPr>
-          <w:p>
-            <w:pPr>
-              <w:spacing w:line="360" w:lineRule="auto"/>
-              <w:rPr>
-                <w:rFonts w:cs="David"/>
-                <w:sz w:val="28"/>
-                <w:szCs w:val="28"/>
-                <w:rtl/>
-              </w:rPr>
-            </w:pPr>
-          </w:p>
-        </w:tc>
-        <w:tc>
-          <w:tcPr>
-            <w:tcW w:w="5475" w:type="dxa"/>
-          </w:tcPr>
-          <w:p>
-            <w:pPr>
-              <w:spacing w:line="360" w:lineRule="auto"/>
-              <w:rPr>
-                <w:rFonts w:cs="David"/>
-                <w:sz w:val="28"/>
-                <w:szCs w:val="28"/>
-                <w:rtl/>
-              </w:rPr>
-            </w:pPr>
           </w:p>
         </w:tc>
       </w:tr>
@@ -4187,76 +3996,7 @@
     <w:p>
       <w:pPr>
         <w:spacing w:line="360" w:lineRule="auto"/>
-        <w:rPr>
-          <w:rFonts w:cs="David"/>
-          <w:b/>
-          <w:bCs/>
-          <w:sz w:val="28"/>
-          <w:szCs w:val="28"/>
-          <w:u w:val="single"/>
-          <w:rtl/>
-        </w:rPr>
-      </w:pPr>
-    </w:p>
-    <w:p>
-      <w:pPr>
-        <w:spacing w:line="360" w:lineRule="auto"/>
-        <w:rPr>
-          <w:rFonts w:cs="David"/>
-          <w:b/>
-          <w:bCs/>
-          <w:sz w:val="28"/>
-          <w:szCs w:val="28"/>
-          <w:u w:val="single"/>
-          <w:rtl/>
-        </w:rPr>
-      </w:pPr>
-    </w:p>
-    <w:p>
-      <w:pPr>
-        <w:spacing w:line="360" w:lineRule="auto"/>
-        <w:rPr>
-          <w:rFonts w:cs="David"/>
-          <w:b/>
-          <w:bCs/>
-          <w:sz w:val="28"/>
-          <w:szCs w:val="28"/>
-          <w:u w:val="single"/>
-          <w:rtl/>
-        </w:rPr>
-      </w:pPr>
-    </w:p>
-    <w:p>
-      <w:pPr>
-        <w:spacing w:line="360" w:lineRule="auto"/>
-        <w:rPr>
-          <w:rFonts w:cs="David"/>
-          <w:b/>
-          <w:bCs/>
-          <w:sz w:val="28"/>
-          <w:szCs w:val="28"/>
-          <w:u w:val="single"/>
-          <w:rtl/>
-        </w:rPr>
-      </w:pPr>
-    </w:p>
-    <w:p>
-      <w:pPr>
-        <w:spacing w:line="360" w:lineRule="auto"/>
-        <w:rPr>
-          <w:rFonts w:cs="David"/>
-          <w:b/>
-          <w:bCs/>
-          <w:sz w:val="28"/>
-          <w:szCs w:val="28"/>
-          <w:u w:val="single"/>
-          <w:rtl/>
-        </w:rPr>
-      </w:pPr>
-    </w:p>
-    <w:p>
-      <w:pPr>
-        <w:spacing w:line="360" w:lineRule="auto"/>
+        <w:jc w:val="both"/>
         <w:rPr>
           <w:rFonts w:cs="David"/>
           <w:b/>
@@ -4501,8 +4241,6 @@
                 <w:rtl/>
               </w:rPr>
             </w:pPr>
-            <w:bookmarkStart w:id="0" w:name="_GoBack"/>
-            <w:bookmarkEnd w:id="0"/>
           </w:p>
         </w:tc>
       </w:tr>
@@ -7654,7 +7392,7 @@
 </file>
 
 <file path=customXml/itemProps1.xml><?xml version="1.0" encoding="utf-8"?>
-<ds:datastoreItem xmlns:ds="http://schemas.openxmlformats.org/officeDocument/2006/customXml" ds:itemID="{89F875FB-5BF0-4602-84DB-7E660B715A96}">
+<ds:datastoreItem xmlns:ds="http://schemas.openxmlformats.org/officeDocument/2006/customXml" ds:itemID="{2814BA79-0B1D-4C0A-B895-E65A3CB185C4}">
   <ds:schemaRefs>
     <ds:schemaRef ds:uri="http://schemas.openxmlformats.org/officeDocument/2006/bibliography"/>
   </ds:schemaRefs>

</xml_diff>